<commit_message>
Add two rows to table
</commit_message>
<xml_diff>
--- a/example_rmarkdown.docx
+++ b/example_rmarkdown.docx
@@ -122,6 +122,24 @@
               </m:r>
             </m:sub>
           </m:sSub>
+          <m:r>
+            <m:t>+</m:t>
+          </m:r>
+          <m:r>
+            <m:t>γ</m:t>
+          </m:r>
+          <m:sSub>
+            <m:e>
+              <m:r>
+                <m:t>Z</m:t>
+              </m:r>
+            </m:e>
+            <m:sub>
+              <m:r>
+                <m:t>t</m:t>
+              </m:r>
+            </m:sub>
+          </m:sSub>
         </m:oMath>
       </m:oMathPara>
     </w:p>
@@ -427,7 +445,7 @@
         <w:rPr>
           <w:rStyle w:val="DecValTok"/>
         </w:rPr>
-        <w:t xml:space="preserve">3</w:t>
+        <w:t xml:space="preserve">5</w:t>
       </w:r>
       <w:r>
         <w:rPr>
@@ -693,6 +711,98 @@
             </w:pPr>
             <w:r>
               <w:t xml:space="preserve">180</w:t>
+            </w:r>
+          </w:p>
+        </w:tc>
+      </w:tr>
+      <w:tr>
+        <w:tc>
+          <w:p>
+            <w:pPr>
+              <w:pStyle w:val="Compact"/>
+              <w:jc w:val="left"/>
+            </w:pPr>
+            <w:r>
+              <w:t xml:space="preserve">Abou Diaby</w:t>
+            </w:r>
+          </w:p>
+        </w:tc>
+        <w:tc>
+          <w:p>
+            <w:pPr>
+              <w:pStyle w:val="Compact"/>
+              <w:jc w:val="left"/>
+            </w:pPr>
+            <w:r>
+              <w:t xml:space="preserve">France</w:t>
+            </w:r>
+          </w:p>
+        </w:tc>
+        <w:tc>
+          <w:p>
+            <w:pPr>
+              <w:pStyle w:val="Compact"/>
+              <w:jc w:val="left"/>
+            </w:pPr>
+            <w:r>
+              <w:t xml:space="preserve">Midfielder</w:t>
+            </w:r>
+          </w:p>
+        </w:tc>
+        <w:tc>
+          <w:p>
+            <w:pPr>
+              <w:pStyle w:val="Compact"/>
+              <w:jc w:val="right"/>
+            </w:pPr>
+            <w:r>
+              <w:t xml:space="preserve">270</w:t>
+            </w:r>
+          </w:p>
+        </w:tc>
+      </w:tr>
+      <w:tr>
+        <w:tc>
+          <w:p>
+            <w:pPr>
+              <w:pStyle w:val="Compact"/>
+              <w:jc w:val="left"/>
+            </w:pPr>
+            <w:r>
+              <w:t xml:space="preserve">Aboubakar</w:t>
+            </w:r>
+          </w:p>
+        </w:tc>
+        <w:tc>
+          <w:p>
+            <w:pPr>
+              <w:pStyle w:val="Compact"/>
+              <w:jc w:val="left"/>
+            </w:pPr>
+            <w:r>
+              <w:t xml:space="preserve">Cameroon</w:t>
+            </w:r>
+          </w:p>
+        </w:tc>
+        <w:tc>
+          <w:p>
+            <w:pPr>
+              <w:pStyle w:val="Compact"/>
+              <w:jc w:val="left"/>
+            </w:pPr>
+            <w:r>
+              <w:t xml:space="preserve">Forward</w:t>
+            </w:r>
+          </w:p>
+        </w:tc>
+        <w:tc>
+          <w:p>
+            <w:pPr>
+              <w:pStyle w:val="Compact"/>
+              <w:jc w:val="right"/>
+            </w:pPr>
+            <w:r>
+              <w:t xml:space="preserve">46</w:t>
             </w:r>
           </w:p>
         </w:tc>

</xml_diff>